<commit_message>
Finish first draft with front page; first time hand-in
</commit_message>
<xml_diff>
--- a/nuissues/frontpage-wact.docx
+++ b/nuissues/frontpage-wact.docx
@@ -855,7 +855,7 @@
                 <w:szCs w:val="22"/>
                 <w:lang w:val="en-US"/>
               </w:rPr>
-              <w:t xml:space="preserve">NUIssues: A </w:t>
+              <w:t xml:space="preserve">NUIssues: </w:t>
             </w:r>
             <w:r>
               <w:rPr>
@@ -865,10 +865,8 @@
                 <w:szCs w:val="22"/>
                 <w:lang w:val="en-US"/>
               </w:rPr>
-              <w:t>touch-oriented task tracking interface</w:t>
+              <w:t>Optimising an issue tracker for touch to boost productivity</w:t>
             </w:r>
-            <w:bookmarkStart w:id="0" w:name="_GoBack"/>
-            <w:bookmarkEnd w:id="0"/>
           </w:p>
         </w:tc>
       </w:tr>
@@ -1060,10 +1058,9 @@
                 <w:color w:val="000000" w:themeColor="text1"/>
                 <w:sz w:val="24"/>
                 <w:szCs w:val="22"/>
-                <w:highlight w:val="red"/>
                 <w:lang w:val="en-US"/>
               </w:rPr>
-              <w:t>&lt;unknown&gt;</w:t>
+              <w:t>21</w:t>
             </w:r>
           </w:p>
         </w:tc>
@@ -1120,11 +1117,22 @@
                 <w:color w:val="000000" w:themeColor="text1"/>
                 <w:sz w:val="24"/>
                 <w:szCs w:val="22"/>
-                <w:highlight w:val="red"/>
                 <w:lang w:val="en-US"/>
               </w:rPr>
-              <w:t>&lt;unknown&gt;</w:t>
+              <w:t>470</w:t>
             </w:r>
+            <w:r>
+              <w:rPr>
+                <w:rFonts w:ascii="Times New Roman" w:hAnsi="Times New Roman"/>
+                <w:color w:val="000000" w:themeColor="text1"/>
+                <w:sz w:val="24"/>
+                <w:szCs w:val="22"/>
+                <w:lang w:val="en-US"/>
+              </w:rPr>
+              <w:t>6</w:t>
+            </w:r>
+            <w:bookmarkStart w:id="0" w:name="_GoBack"/>
+            <w:bookmarkEnd w:id="0"/>
           </w:p>
         </w:tc>
       </w:tr>
@@ -1306,7 +1314,7 @@
                               <w:color w:val="0093D3"/>
                               <w:sz w:val="18"/>
                             </w:rPr>
-                            <w:t>06/05/15</w:t>
+                            <w:t>08/05/15</w:t>
                           </w:r>
                           <w:r>
                             <w:rPr>
@@ -1576,7 +1584,7 @@
                         <w:color w:val="0093D3"/>
                         <w:sz w:val="18"/>
                       </w:rPr>
-                      <w:t>06/05/15</w:t>
+                      <w:t>08/05/15</w:t>
                     </w:r>
                     <w:r>
                       <w:rPr>
@@ -5865,7 +5873,7 @@
 </file>
 
 <file path=customXml/itemProps1.xml><?xml version="1.0" encoding="utf-8"?>
-<ds:datastoreItem xmlns:ds="http://schemas.openxmlformats.org/officeDocument/2006/customXml" ds:itemID="{7407855E-91F2-CC4E-83F9-5C34466E9077}">
+<ds:datastoreItem xmlns:ds="http://schemas.openxmlformats.org/officeDocument/2006/customXml" ds:itemID="{5E0DA21B-71FB-C847-BB09-D60631643D15}">
   <ds:schemaRefs>
     <ds:schemaRef ds:uri="http://schemas.openxmlformats.org/officeDocument/2006/bibliography"/>
   </ds:schemaRefs>

</xml_diff>